<commit_message>
Realizado por Guilherme Fay e José Carlos
Realização efetiva dos teste 1.2.1, e documentação do mesmo no arquivo DPEAP_RLT_20111113.docx
</commit_message>
<xml_diff>
--- a/Dot Project EAP/3. System Test/DPEAP_RLT_20111113.docx
+++ b/Dot Project EAP/3. System Test/DPEAP_RLT_20111113.docx
@@ -137,6 +137,13 @@
         <w:lastRenderedPageBreak/>
         <w:t>Histórico da Revisão</w:t>
       </w:r>
+    </w:p>
+    <w:p>
+      <w:pPr>
+        <w:rPr>
+          <w:lang w:val="pt-BR"/>
+        </w:rPr>
+      </w:pPr>
     </w:p>
     <w:tbl>
       <w:tblPr>
@@ -403,6 +410,12 @@
                 <w:lang w:val="pt-BR"/>
               </w:rPr>
             </w:pPr>
+            <w:r>
+              <w:rPr>
+                <w:lang w:val="pt-BR"/>
+              </w:rPr>
+              <w:t>14/11/11</w:t>
+            </w:r>
           </w:p>
         </w:tc>
         <w:tc>
@@ -422,6 +435,12 @@
                 <w:lang w:val="pt-BR"/>
               </w:rPr>
             </w:pPr>
+            <w:r>
+              <w:rPr>
+                <w:lang w:val="pt-BR"/>
+              </w:rPr>
+              <w:t>1.1</w:t>
+            </w:r>
           </w:p>
         </w:tc>
         <w:tc>
@@ -441,6 +460,20 @@
                 <w:lang w:val="pt-BR"/>
               </w:rPr>
             </w:pPr>
+            <w:r>
+              <w:rPr>
+                <w:lang w:val="pt-BR"/>
+              </w:rPr>
+              <w:t xml:space="preserve">Realização efetiva </w:t>
+            </w:r>
+            <w:proofErr w:type="gramStart"/>
+            <w:r>
+              <w:rPr>
+                <w:lang w:val="pt-BR"/>
+              </w:rPr>
+              <w:t>dos teste</w:t>
+            </w:r>
+            <w:proofErr w:type="gramEnd"/>
           </w:p>
         </w:tc>
         <w:tc>
@@ -460,6 +493,22 @@
                 <w:lang w:val="pt-BR"/>
               </w:rPr>
             </w:pPr>
+            <w:r>
+              <w:rPr>
+                <w:lang w:val="pt-BR"/>
+              </w:rPr>
+              <w:t xml:space="preserve">José Carlos, Guilherme </w:t>
+            </w:r>
+            <w:proofErr w:type="spellStart"/>
+            <w:proofErr w:type="gramStart"/>
+            <w:r>
+              <w:rPr>
+                <w:lang w:val="pt-BR"/>
+              </w:rPr>
+              <w:t>Fay</w:t>
+            </w:r>
+            <w:proofErr w:type="spellEnd"/>
+            <w:proofErr w:type="gramEnd"/>
           </w:p>
         </w:tc>
       </w:tr>
@@ -1058,6 +1107,7 @@
       <w:r>
         <w:rPr>
           <w:noProof/>
+          <w:lang w:val="pt-BR"/>
         </w:rPr>
         <w:tab/>
       </w:r>
@@ -1070,6 +1120,7 @@
       <w:r>
         <w:rPr>
           <w:noProof/>
+          <w:lang w:val="pt-BR"/>
         </w:rPr>
         <w:instrText xml:space="preserve"> PAGEREF _Toc308973047 \h </w:instrText>
       </w:r>
@@ -1087,6 +1138,7 @@
       <w:r>
         <w:rPr>
           <w:noProof/>
+          <w:lang w:val="pt-BR"/>
         </w:rPr>
         <w:t>6</w:t>
       </w:r>
@@ -1424,23 +1476,7 @@
           <w:rFonts w:ascii="Arial" w:hAnsi="Arial" w:cs="Arial"/>
           <w:lang w:val="pt-BR"/>
         </w:rPr>
-        <w:t xml:space="preserve"> referente a essa build. </w:t>
-      </w:r>
-      <w:proofErr w:type="gramStart"/>
-      <w:r>
-        <w:rPr>
-          <w:rFonts w:ascii="Arial" w:hAnsi="Arial" w:cs="Arial"/>
-          <w:lang w:val="pt-BR"/>
-        </w:rPr>
-        <w:t>Estes serão</w:t>
-      </w:r>
-      <w:proofErr w:type="gramEnd"/>
-      <w:r>
-        <w:rPr>
-          <w:rFonts w:ascii="Arial" w:hAnsi="Arial" w:cs="Arial"/>
-          <w:lang w:val="pt-BR"/>
-        </w:rPr>
-        <w:t xml:space="preserve"> realizados no </w:t>
+        <w:t xml:space="preserve"> referente a essa build. Estes serão realizados no </w:t>
       </w:r>
       <w:r>
         <w:rPr>
@@ -1536,7 +1572,33 @@
           <w:iCs/>
           <w:lang w:val="pt-BR" w:eastAsia="pt-BR"/>
         </w:rPr>
-        <w:t>Verificar se a comunicação entre a interface e o banco de dados funciona corretamente.</w:t>
+        <w:t>Verificar se a comunicação entre a interface e o banco</w:t>
+      </w:r>
+      <w:r>
+        <w:rPr>
+          <w:rFonts w:ascii="Arial" w:hAnsi="Arial" w:cs="Arial"/>
+          <w:iCs/>
+          <w:lang w:val="pt-BR" w:eastAsia="pt-BR"/>
+        </w:rPr>
+        <w:t xml:space="preserve"> de dados funciona corretamente, utilizando o, </w:t>
+      </w:r>
+      <w:r>
+        <w:rPr>
+          <w:rFonts w:ascii="Arial" w:hAnsi="Arial" w:cs="Arial"/>
+          <w:iCs/>
+          <w:color w:val="000000"/>
+          <w:lang w:val="pt-BR" w:eastAsia="pt-BR"/>
+        </w:rPr>
+        <w:t>Teste de Integridade de Dados e de Banco de Dados</w:t>
+      </w:r>
+      <w:r>
+        <w:rPr>
+          <w:rFonts w:ascii="Arial" w:hAnsi="Arial" w:cs="Arial"/>
+          <w:iCs/>
+          <w:color w:val="000000"/>
+          <w:lang w:val="pt-BR" w:eastAsia="pt-BR"/>
+        </w:rPr>
+        <w:t>.</w:t>
       </w:r>
     </w:p>
     <w:p>
@@ -1557,15 +1619,7 @@
           <w:iCs/>
           <w:lang w:val="pt-BR" w:eastAsia="pt-BR"/>
         </w:rPr>
-        <w:t>Verificar s</w:t>
-      </w:r>
-      <w:r>
-        <w:rPr>
-          <w:rFonts w:ascii="Arial" w:hAnsi="Arial" w:cs="Arial"/>
-          <w:iCs/>
-          <w:lang w:val="pt-BR" w:eastAsia="pt-BR"/>
-        </w:rPr>
-        <w:t xml:space="preserve">e as funcionalidades CRUD que foram </w:t>
+        <w:t xml:space="preserve">Verificar se as funcionalidades CRUD que foram </w:t>
       </w:r>
       <w:proofErr w:type="gramStart"/>
       <w:r>
@@ -1670,14 +1724,38 @@
           <w:lang w:val="pt-BR"/>
         </w:rPr>
       </w:pPr>
-      <w:hyperlink r:id="rId9" w:history="1">
+      <w:hyperlink r:id="rId9" w:anchor="svn%2Fbranches%2F1.2.1" w:history="1">
         <w:r>
           <w:rPr>
             <w:rStyle w:val="Hyperlink"/>
             <w:rFonts w:ascii="Arial" w:hAnsi="Arial" w:cs="Arial"/>
             <w:lang w:val="pt-BR"/>
           </w:rPr>
-          <w:t>http://code.google.com/p/dotprojecteap/source/browse/#svn%2Fbranches%2F1.2.1</w:t>
+          <w:t>http://code.google.com/p/dotprojecteap/source/browse/#svn%2Fbranches%</w:t>
+        </w:r>
+        <w:r>
+          <w:rPr>
+            <w:rStyle w:val="Hyperlink"/>
+            <w:rFonts w:ascii="Arial" w:hAnsi="Arial" w:cs="Arial"/>
+            <w:lang w:val="pt-BR"/>
+          </w:rPr>
+          <w:t>2</w:t>
+        </w:r>
+        <w:r>
+          <w:rPr>
+            <w:rStyle w:val="Hyperlink"/>
+            <w:rFonts w:ascii="Arial" w:hAnsi="Arial" w:cs="Arial"/>
+            <w:lang w:val="pt-BR"/>
+          </w:rPr>
+          <w:t>F1.2.</w:t>
+        </w:r>
+        <w:r>
+          <w:rPr>
+            <w:rStyle w:val="Hyperlink"/>
+            <w:rFonts w:ascii="Arial" w:hAnsi="Arial" w:cs="Arial"/>
+            <w:lang w:val="pt-BR"/>
+          </w:rPr>
+          <w:t>1</w:t>
         </w:r>
       </w:hyperlink>
     </w:p>
@@ -1974,9 +2052,8 @@
     <w:p>
       <w:pPr>
         <w:pStyle w:val="Corpodetexto"/>
-        <w:ind w:firstLine="360"/>
-        <w:rPr>
-          <w:rFonts w:ascii="Arial" w:hAnsi="Arial" w:cs="Arial"/>
+        <w:ind w:left="0"/>
+        <w:rPr>
           <w:lang w:val="pt-BR"/>
         </w:rPr>
       </w:pPr>
@@ -1984,22 +2061,565 @@
     <w:p>
       <w:pPr>
         <w:pStyle w:val="Corpodetexto"/>
-        <w:ind w:left="0"/>
-        <w:rPr>
-          <w:lang w:val="pt-BR"/>
-        </w:rPr>
-      </w:pPr>
+        <w:rPr>
+          <w:rFonts w:ascii="Arial" w:hAnsi="Arial" w:cs="Arial"/>
+          <w:lang w:val="pt-BR"/>
+        </w:rPr>
+      </w:pPr>
+      <w:r>
+        <w:rPr>
+          <w:rFonts w:ascii="Arial" w:hAnsi="Arial" w:cs="Arial"/>
+          <w:lang w:val="pt-BR"/>
+        </w:rPr>
+        <w:tab/>
+        <w:t xml:space="preserve">Foi realizado o teste de integridade de banco de dados no sistema </w:t>
+      </w:r>
+      <w:proofErr w:type="spellStart"/>
+      <w:proofErr w:type="gramStart"/>
+      <w:r>
+        <w:rPr>
+          <w:rFonts w:ascii="Arial" w:hAnsi="Arial" w:cs="Arial"/>
+          <w:lang w:val="pt-BR"/>
+        </w:rPr>
+        <w:t>DotProjectEAP</w:t>
+      </w:r>
+      <w:proofErr w:type="spellEnd"/>
+      <w:proofErr w:type="gramEnd"/>
+      <w:r>
+        <w:rPr>
+          <w:rFonts w:ascii="Arial" w:hAnsi="Arial" w:cs="Arial"/>
+          <w:lang w:val="pt-BR"/>
+        </w:rPr>
+        <w:t xml:space="preserve">. A partir da figura 01, que mostra o projeto instanciado dentro do </w:t>
+      </w:r>
+      <w:proofErr w:type="spellStart"/>
+      <w:proofErr w:type="gramStart"/>
+      <w:r>
+        <w:rPr>
+          <w:rFonts w:ascii="Arial" w:hAnsi="Arial" w:cs="Arial"/>
+          <w:lang w:val="pt-BR"/>
+        </w:rPr>
+        <w:t>DotProject</w:t>
+      </w:r>
+      <w:proofErr w:type="spellEnd"/>
+      <w:proofErr w:type="gramEnd"/>
+      <w:r>
+        <w:rPr>
+          <w:rFonts w:ascii="Arial" w:hAnsi="Arial" w:cs="Arial"/>
+          <w:lang w:val="pt-BR"/>
+        </w:rPr>
+        <w:t>, o teste consistia em constatar o relacionamento entre os botões (que em destaque), e sua comunicação junto ao banco de dados relacional do projeto, ou seja, esses botões são os responsáveis pela implementação dos métodos CRUD, descritos acima em mais detalhes relativos a EAP.</w:t>
+      </w:r>
+    </w:p>
+    <w:p>
+      <w:pPr>
+        <w:pStyle w:val="Corpodetexto"/>
+        <w:rPr>
+          <w:rFonts w:ascii="Arial" w:hAnsi="Arial" w:cs="Arial"/>
+          <w:lang w:val="pt-BR"/>
+        </w:rPr>
+      </w:pPr>
+      <w:r>
+        <w:rPr>
+          <w:rFonts w:ascii="Arial" w:hAnsi="Arial" w:cs="Arial"/>
+          <w:lang w:val="pt-BR"/>
+        </w:rPr>
+        <w:tab/>
+        <w:t xml:space="preserve">Ao abrir a aba EAP, a primeira constatação que obtivemos foi uma mensagem de </w:t>
+      </w:r>
+      <w:proofErr w:type="spellStart"/>
+      <w:r>
+        <w:rPr>
+          <w:rFonts w:ascii="Arial" w:hAnsi="Arial" w:cs="Arial"/>
+          <w:i/>
+          <w:lang w:val="pt-BR"/>
+        </w:rPr>
+        <w:t>Warning</w:t>
+      </w:r>
+      <w:proofErr w:type="spellEnd"/>
+      <w:r>
+        <w:rPr>
+          <w:rFonts w:ascii="Arial" w:hAnsi="Arial" w:cs="Arial"/>
+          <w:i/>
+          <w:lang w:val="pt-BR"/>
+        </w:rPr>
+        <w:t xml:space="preserve"> </w:t>
+      </w:r>
+      <w:r>
+        <w:rPr>
+          <w:rFonts w:ascii="Arial" w:hAnsi="Arial" w:cs="Arial"/>
+          <w:lang w:val="pt-BR"/>
+        </w:rPr>
+        <w:t xml:space="preserve">no arquivo </w:t>
+      </w:r>
+      <w:r>
+        <w:rPr>
+          <w:rFonts w:ascii="Arial" w:hAnsi="Arial" w:cs="Arial"/>
+          <w:b/>
+          <w:bCs/>
+          <w:lang w:val="pt-BR"/>
+        </w:rPr>
+        <w:t>/home/letsnight/public_html/dotproject/modules/projects/</w:t>
+      </w:r>
+      <w:proofErr w:type="gramStart"/>
+      <w:r>
+        <w:rPr>
+          <w:rFonts w:ascii="Arial" w:hAnsi="Arial" w:cs="Arial"/>
+          <w:b/>
+          <w:bCs/>
+          <w:lang w:val="pt-BR"/>
+        </w:rPr>
+        <w:t>vw_eap.</w:t>
+      </w:r>
+      <w:proofErr w:type="gramEnd"/>
+      <w:r>
+        <w:rPr>
+          <w:rFonts w:ascii="Arial" w:hAnsi="Arial" w:cs="Arial"/>
+          <w:b/>
+          <w:bCs/>
+          <w:lang w:val="pt-BR"/>
+        </w:rPr>
+        <w:t>php</w:t>
+      </w:r>
+      <w:r>
+        <w:rPr>
+          <w:rFonts w:ascii="Arial" w:hAnsi="Arial" w:cs="Arial"/>
+          <w:lang w:val="pt-BR"/>
+        </w:rPr>
+        <w:t xml:space="preserve"> </w:t>
+      </w:r>
+      <w:r>
+        <w:rPr>
+          <w:rFonts w:ascii="Arial" w:hAnsi="Arial" w:cs="Arial"/>
+          <w:lang w:val="pt-BR"/>
+        </w:rPr>
+        <w:t>na linha</w:t>
+      </w:r>
+      <w:r>
+        <w:rPr>
+          <w:rFonts w:ascii="Arial" w:hAnsi="Arial" w:cs="Arial"/>
+          <w:lang w:val="pt-BR"/>
+        </w:rPr>
+        <w:t xml:space="preserve"> </w:t>
+      </w:r>
+      <w:r>
+        <w:rPr>
+          <w:rFonts w:ascii="Arial" w:hAnsi="Arial" w:cs="Arial"/>
+          <w:b/>
+          <w:bCs/>
+          <w:lang w:val="pt-BR"/>
+        </w:rPr>
+        <w:t>16</w:t>
+      </w:r>
+      <w:r>
+        <w:rPr>
+          <w:rFonts w:ascii="Arial" w:hAnsi="Arial" w:cs="Arial"/>
+          <w:b/>
+          <w:bCs/>
+          <w:lang w:val="pt-BR"/>
+        </w:rPr>
+        <w:t xml:space="preserve">, </w:t>
+      </w:r>
+      <w:r>
+        <w:rPr>
+          <w:rFonts w:ascii="Arial" w:hAnsi="Arial" w:cs="Arial"/>
+          <w:bCs/>
+          <w:lang w:val="pt-BR"/>
+        </w:rPr>
+        <w:t>aviso</w:t>
+      </w:r>
+      <w:r>
+        <w:rPr>
+          <w:rFonts w:ascii="Arial" w:hAnsi="Arial" w:cs="Arial"/>
+          <w:i/>
+          <w:lang w:val="pt-BR"/>
+        </w:rPr>
+        <w:t xml:space="preserve"> </w:t>
+      </w:r>
+      <w:r>
+        <w:rPr>
+          <w:rFonts w:ascii="Arial" w:hAnsi="Arial" w:cs="Arial"/>
+          <w:lang w:val="pt-BR"/>
+        </w:rPr>
+        <w:t>referente ao banco de dados.</w:t>
+      </w:r>
+    </w:p>
+    <w:p>
+      <w:pPr>
+        <w:pStyle w:val="Corpodetexto"/>
+        <w:rPr>
+          <w:rFonts w:ascii="Arial" w:hAnsi="Arial" w:cs="Arial"/>
+          <w:lang w:val="pt-BR"/>
+        </w:rPr>
+      </w:pPr>
+      <w:r>
+        <w:rPr>
+          <w:rFonts w:ascii="Arial" w:hAnsi="Arial" w:cs="Arial"/>
+          <w:lang w:val="pt-BR"/>
+        </w:rPr>
+        <w:tab/>
+        <w:t xml:space="preserve">Ao clicar no botão “New EAP”, recebemos uma mensagem de retorno, </w:t>
+      </w:r>
+      <w:r>
+        <w:rPr>
+          <w:rFonts w:ascii="Arial" w:hAnsi="Arial" w:cs="Arial"/>
+          <w:lang w:val="pt-BR"/>
+        </w:rPr>
+        <w:t>cuja mensagem era o próprio nome do campo. Ao clicar no botão verificamos junto ao banco de dados a comunicação entre os dois, observamos assim que a tabela</w:t>
+      </w:r>
+      <w:r>
+        <w:rPr>
+          <w:rFonts w:ascii="Arial" w:hAnsi="Arial" w:cs="Arial"/>
+          <w:lang w:val="pt-BR"/>
+        </w:rPr>
+        <w:t xml:space="preserve"> do banco de dados</w:t>
+      </w:r>
+      <w:r>
+        <w:rPr>
+          <w:rFonts w:ascii="Arial" w:hAnsi="Arial" w:cs="Arial"/>
+          <w:lang w:val="pt-BR"/>
+        </w:rPr>
+        <w:t xml:space="preserve"> possuía a linha </w:t>
+      </w:r>
+      <w:proofErr w:type="gramStart"/>
+      <w:r>
+        <w:rPr>
+          <w:rFonts w:ascii="Arial" w:hAnsi="Arial" w:cs="Arial"/>
+          <w:lang w:val="pt-BR"/>
+        </w:rPr>
+        <w:t>1</w:t>
+      </w:r>
+      <w:proofErr w:type="gramEnd"/>
+      <w:r>
+        <w:rPr>
+          <w:rFonts w:ascii="Arial" w:hAnsi="Arial" w:cs="Arial"/>
+          <w:lang w:val="pt-BR"/>
+        </w:rPr>
+        <w:t xml:space="preserve"> que continha a informação de uma nova EAP, como pode ser vista na figura 02. Consideremos esse teste sem erros.</w:t>
+      </w:r>
+    </w:p>
+    <w:p>
+      <w:pPr>
+        <w:pStyle w:val="Corpodetexto"/>
+        <w:rPr>
+          <w:rFonts w:ascii="Arial" w:hAnsi="Arial" w:cs="Arial"/>
+          <w:lang w:val="pt-BR"/>
+        </w:rPr>
+      </w:pPr>
+      <w:r>
+        <w:rPr>
+          <w:rFonts w:ascii="Arial" w:hAnsi="Arial" w:cs="Arial"/>
+          <w:lang w:val="pt-BR"/>
+        </w:rPr>
+        <w:tab/>
+      </w:r>
+      <w:r>
+        <w:rPr>
+          <w:rFonts w:ascii="Arial" w:hAnsi="Arial" w:cs="Arial"/>
+          <w:lang w:val="pt-BR"/>
+        </w:rPr>
+        <w:t>Ao clicar no botão “</w:t>
+      </w:r>
+      <w:r>
+        <w:rPr>
+          <w:rFonts w:ascii="Arial" w:hAnsi="Arial" w:cs="Arial"/>
+          <w:lang w:val="pt-BR"/>
+        </w:rPr>
+        <w:t>Cadastrar</w:t>
+      </w:r>
+      <w:r>
+        <w:rPr>
+          <w:rFonts w:ascii="Arial" w:hAnsi="Arial" w:cs="Arial"/>
+          <w:lang w:val="pt-BR"/>
+        </w:rPr>
+        <w:t>”, recebemos uma mensagem de retorno, cuja mensagem era o próprio nome do campo. Ao clicar no botão verificamos junto ao banco de dados a comunicação entre os dois</w:t>
+      </w:r>
+      <w:r>
+        <w:rPr>
+          <w:rFonts w:ascii="Arial" w:hAnsi="Arial" w:cs="Arial"/>
+          <w:lang w:val="pt-BR"/>
+        </w:rPr>
+        <w:t>, observamos assim que a tabela</w:t>
+      </w:r>
+      <w:r>
+        <w:rPr>
+          <w:rFonts w:ascii="Arial" w:hAnsi="Arial" w:cs="Arial"/>
+          <w:lang w:val="pt-BR"/>
+        </w:rPr>
+        <w:t xml:space="preserve"> do banco de dados</w:t>
+      </w:r>
+      <w:r>
+        <w:rPr>
+          <w:rFonts w:ascii="Arial" w:hAnsi="Arial" w:cs="Arial"/>
+          <w:lang w:val="pt-BR"/>
+        </w:rPr>
+        <w:t xml:space="preserve"> não sofria as alterações esperadas, criação de uma nova linha na tabela com as informações de um novo “nó” da EAP ao se clicar no botão, portanto este teste falhou.</w:t>
+      </w:r>
+    </w:p>
+    <w:p>
+      <w:pPr>
+        <w:pStyle w:val="Corpodetexto"/>
+        <w:rPr>
+          <w:rFonts w:ascii="Arial" w:hAnsi="Arial" w:cs="Arial"/>
+          <w:lang w:val="pt-BR"/>
+        </w:rPr>
+      </w:pPr>
+      <w:r>
+        <w:rPr>
+          <w:rFonts w:ascii="Arial" w:hAnsi="Arial" w:cs="Arial"/>
+          <w:lang w:val="pt-BR"/>
+        </w:rPr>
+        <w:tab/>
+      </w:r>
+      <w:r>
+        <w:rPr>
+          <w:rFonts w:ascii="Arial" w:hAnsi="Arial" w:cs="Arial"/>
+          <w:lang w:val="pt-BR"/>
+        </w:rPr>
+        <w:t>Ao clicar no botão “</w:t>
+      </w:r>
+      <w:r>
+        <w:rPr>
+          <w:rFonts w:ascii="Arial" w:hAnsi="Arial" w:cs="Arial"/>
+          <w:lang w:val="pt-BR"/>
+        </w:rPr>
+        <w:t>Alterar</w:t>
+      </w:r>
+      <w:r>
+        <w:rPr>
+          <w:rFonts w:ascii="Arial" w:hAnsi="Arial" w:cs="Arial"/>
+          <w:lang w:val="pt-BR"/>
+        </w:rPr>
+        <w:t>”, recebemos uma mensagem de retorno, cuja mensagem era o próprio nome do campo. Ao clicar no botão verificamos junto ao banco de dados a comunicação entre os dois, observamos assim que a tabela</w:t>
+      </w:r>
+      <w:r>
+        <w:rPr>
+          <w:rFonts w:ascii="Arial" w:hAnsi="Arial" w:cs="Arial"/>
+          <w:lang w:val="pt-BR"/>
+        </w:rPr>
+        <w:t xml:space="preserve"> do banco de dados</w:t>
+      </w:r>
+      <w:r>
+        <w:rPr>
+          <w:rFonts w:ascii="Arial" w:hAnsi="Arial" w:cs="Arial"/>
+          <w:lang w:val="pt-BR"/>
+        </w:rPr>
+        <w:t xml:space="preserve"> não sofria</w:t>
+      </w:r>
+      <w:r>
+        <w:rPr>
+          <w:rFonts w:ascii="Arial" w:hAnsi="Arial" w:cs="Arial"/>
+          <w:lang w:val="pt-BR"/>
+        </w:rPr>
+        <w:t xml:space="preserve"> as</w:t>
+      </w:r>
+      <w:r>
+        <w:rPr>
+          <w:rFonts w:ascii="Arial" w:hAnsi="Arial" w:cs="Arial"/>
+          <w:lang w:val="pt-BR"/>
+        </w:rPr>
+        <w:t xml:space="preserve"> alterações esperada</w:t>
+      </w:r>
+      <w:r>
+        <w:rPr>
+          <w:rFonts w:ascii="Arial" w:hAnsi="Arial" w:cs="Arial"/>
+          <w:lang w:val="pt-BR"/>
+        </w:rPr>
+        <w:t>s</w:t>
+      </w:r>
+      <w:r>
+        <w:rPr>
+          <w:rFonts w:ascii="Arial" w:hAnsi="Arial" w:cs="Arial"/>
+          <w:lang w:val="pt-BR"/>
+        </w:rPr>
+        <w:t>,</w:t>
+      </w:r>
+      <w:r>
+        <w:rPr>
+          <w:rFonts w:ascii="Arial" w:hAnsi="Arial" w:cs="Arial"/>
+          <w:lang w:val="pt-BR"/>
+        </w:rPr>
+        <w:t xml:space="preserve"> não foi retornada uma mensagem cujo objetivo era saber o campo a ser alterado, não podendo assim realizar alterações dentro </w:t>
+      </w:r>
+      <w:r>
+        <w:rPr>
+          <w:rFonts w:ascii="Arial" w:hAnsi="Arial" w:cs="Arial"/>
+          <w:lang w:val="pt-BR"/>
+        </w:rPr>
+        <w:t>do banco de dados</w:t>
+      </w:r>
+      <w:r>
+        <w:rPr>
+          <w:rFonts w:ascii="Arial" w:hAnsi="Arial" w:cs="Arial"/>
+          <w:lang w:val="pt-BR"/>
+        </w:rPr>
+        <w:t>,</w:t>
+      </w:r>
+      <w:r>
+        <w:rPr>
+          <w:rFonts w:ascii="Arial" w:hAnsi="Arial" w:cs="Arial"/>
+          <w:lang w:val="pt-BR"/>
+        </w:rPr>
+        <w:t xml:space="preserve"> portanto este teste falhou.</w:t>
+      </w:r>
+    </w:p>
+    <w:p>
+      <w:pPr>
+        <w:pStyle w:val="Corpodetexto"/>
+        <w:rPr>
+          <w:lang w:val="pt-BR"/>
+        </w:rPr>
+      </w:pPr>
+      <w:r>
+        <w:rPr>
+          <w:rFonts w:ascii="Arial" w:hAnsi="Arial" w:cs="Arial"/>
+          <w:lang w:val="pt-BR"/>
+        </w:rPr>
+        <w:tab/>
+      </w:r>
+      <w:r>
+        <w:rPr>
+          <w:rFonts w:ascii="Arial" w:hAnsi="Arial" w:cs="Arial"/>
+          <w:lang w:val="pt-BR"/>
+        </w:rPr>
+        <w:t>Ao clicar no botão “</w:t>
+      </w:r>
+      <w:r>
+        <w:rPr>
+          <w:rFonts w:ascii="Arial" w:hAnsi="Arial" w:cs="Arial"/>
+          <w:lang w:val="pt-BR"/>
+        </w:rPr>
+        <w:t>Excluir</w:t>
+      </w:r>
+      <w:r>
+        <w:rPr>
+          <w:rFonts w:ascii="Arial" w:hAnsi="Arial" w:cs="Arial"/>
+          <w:lang w:val="pt-BR"/>
+        </w:rPr>
+        <w:t xml:space="preserve">”, recebemos uma mensagem de retorno, cuja mensagem era o próprio nome do campo. Ao clicar no botão verificamos junto ao banco de dados a comunicação entre os dois, observamos </w:t>
+      </w:r>
+      <w:r>
+        <w:rPr>
+          <w:rFonts w:ascii="Arial" w:hAnsi="Arial" w:cs="Arial"/>
+          <w:lang w:val="pt-BR"/>
+        </w:rPr>
+        <w:t>que nenhuma mensagem para identificar o que devia ser excluído foi apresentada (tabela ou campo), e nenhuma alteração aconteceu nas tabelas do banco de dados,</w:t>
+      </w:r>
+      <w:r>
+        <w:rPr>
+          <w:rFonts w:ascii="Arial" w:hAnsi="Arial" w:cs="Arial"/>
+          <w:lang w:val="pt-BR"/>
+        </w:rPr>
+        <w:t xml:space="preserve"> portanto este teste falhou.</w:t>
+      </w:r>
+    </w:p>
+    <w:p>
+      <w:pPr>
+        <w:pStyle w:val="Corpodetexto"/>
+        <w:ind w:firstLine="720"/>
+        <w:rPr>
+          <w:rFonts w:ascii="Arial" w:hAnsi="Arial" w:cs="Arial"/>
+          <w:lang w:val="pt-BR"/>
+        </w:rPr>
+      </w:pPr>
+      <w:r>
+        <w:rPr>
+          <w:rFonts w:ascii="Arial" w:hAnsi="Arial" w:cs="Arial"/>
+          <w:lang w:val="pt-BR"/>
+        </w:rPr>
+        <w:t>Ao clicar no botão “</w:t>
+      </w:r>
+      <w:r>
+        <w:rPr>
+          <w:rFonts w:ascii="Arial" w:hAnsi="Arial" w:cs="Arial"/>
+          <w:lang w:val="pt-BR"/>
+        </w:rPr>
+        <w:t>Recuperar</w:t>
+      </w:r>
+      <w:r>
+        <w:rPr>
+          <w:rFonts w:ascii="Arial" w:hAnsi="Arial" w:cs="Arial"/>
+          <w:lang w:val="pt-BR"/>
+        </w:rPr>
+        <w:t xml:space="preserve">”, recebemos uma mensagem de retorno, cuja mensagem era o próprio nome do campo. Ao clicar no botão verificamos junto ao banco de dados a comunicação entre os dois, observamos que nenhuma mensagem para identificar o que devia ser </w:t>
+      </w:r>
+      <w:r>
+        <w:rPr>
+          <w:rFonts w:ascii="Arial" w:hAnsi="Arial" w:cs="Arial"/>
+          <w:lang w:val="pt-BR"/>
+        </w:rPr>
+        <w:t>buscado</w:t>
+      </w:r>
+      <w:r>
+        <w:rPr>
+          <w:rFonts w:ascii="Arial" w:hAnsi="Arial" w:cs="Arial"/>
+          <w:lang w:val="pt-BR"/>
+        </w:rPr>
+        <w:t xml:space="preserve"> foi apresentada (</w:t>
+      </w:r>
+      <w:r>
+        <w:rPr>
+          <w:rFonts w:ascii="Arial" w:hAnsi="Arial" w:cs="Arial"/>
+          <w:lang w:val="pt-BR"/>
+        </w:rPr>
+        <w:t>campo</w:t>
+      </w:r>
+      <w:r>
+        <w:rPr>
+          <w:rFonts w:ascii="Arial" w:hAnsi="Arial" w:cs="Arial"/>
+          <w:lang w:val="pt-BR"/>
+        </w:rPr>
+        <w:t xml:space="preserve">), e nenhuma </w:t>
+      </w:r>
+      <w:r>
+        <w:rPr>
+          <w:rFonts w:ascii="Arial" w:hAnsi="Arial" w:cs="Arial"/>
+          <w:lang w:val="pt-BR"/>
+        </w:rPr>
+        <w:t>consulta foi realizada no</w:t>
+      </w:r>
+      <w:r>
+        <w:rPr>
+          <w:rFonts w:ascii="Arial" w:hAnsi="Arial" w:cs="Arial"/>
+          <w:lang w:val="pt-BR"/>
+        </w:rPr>
+        <w:t xml:space="preserve"> banco de dados, portanto este teste falhou.</w:t>
+      </w:r>
       <w:bookmarkStart w:id="19" w:name="_GoBack"/>
       <w:bookmarkEnd w:id="19"/>
     </w:p>
     <w:p>
       <w:pPr>
         <w:pStyle w:val="Corpodetexto"/>
-        <w:rPr>
-          <w:rFonts w:ascii="Arial" w:hAnsi="Arial" w:cs="Arial"/>
-          <w:lang w:val="pt-BR"/>
-        </w:rPr>
-      </w:pPr>
+        <w:ind w:firstLine="720"/>
+        <w:rPr>
+          <w:rFonts w:ascii="Arial" w:hAnsi="Arial" w:cs="Arial"/>
+          <w:lang w:val="pt-BR"/>
+        </w:rPr>
+      </w:pPr>
+      <w:r>
+        <w:rPr>
+          <w:rFonts w:ascii="Arial" w:hAnsi="Arial" w:cs="Arial"/>
+          <w:lang w:val="pt-BR"/>
+        </w:rPr>
+        <w:t xml:space="preserve">Foram realizados ao total </w:t>
+      </w:r>
+      <w:proofErr w:type="gramStart"/>
+      <w:r>
+        <w:rPr>
+          <w:rFonts w:ascii="Arial" w:hAnsi="Arial" w:cs="Arial"/>
+          <w:lang w:val="pt-BR"/>
+        </w:rPr>
+        <w:t>5</w:t>
+      </w:r>
+      <w:proofErr w:type="gramEnd"/>
+      <w:r>
+        <w:rPr>
+          <w:rFonts w:ascii="Arial" w:hAnsi="Arial" w:cs="Arial"/>
+          <w:lang w:val="pt-BR"/>
+        </w:rPr>
+        <w:t xml:space="preserve"> testes, somente 1 teste passou obtendo assim 80% de erro, considerados blocantes, pois se essas funcionalidades não estiverem corretamente implementadas elas comprometerão o funcionamento do sistema.</w:t>
+      </w:r>
     </w:p>
     <w:p>
       <w:pPr>
@@ -2025,6 +2645,17 @@
         <w:autoSpaceDN/>
         <w:spacing w:line="240" w:lineRule="auto"/>
         <w:rPr>
+          <w:lang w:val="pt-BR"/>
+        </w:rPr>
+      </w:pPr>
+    </w:p>
+    <w:p>
+      <w:pPr>
+        <w:widowControl/>
+        <w:autoSpaceDE/>
+        <w:autoSpaceDN/>
+        <w:spacing w:line="240" w:lineRule="auto"/>
+        <w:rPr>
           <w:rFonts w:ascii="Arial" w:hAnsi="Arial"/>
           <w:b/>
           <w:bCs/>
@@ -2053,10 +2684,224 @@
       </w:r>
       <w:bookmarkEnd w:id="20"/>
     </w:p>
-    <w:p/>
+    <w:p>
+      <w:pPr>
+        <w:rPr>
+          <w:lang w:val="pt-BR"/>
+        </w:rPr>
+      </w:pPr>
+    </w:p>
+    <w:p>
+      <w:pPr>
+        <w:rPr>
+          <w:lang w:val="pt-BR"/>
+        </w:rPr>
+      </w:pPr>
+    </w:p>
+    <w:p>
+      <w:pPr>
+        <w:keepNext/>
+      </w:pPr>
+      <w:r>
+        <w:rPr>
+          <w:noProof/>
+          <w:snapToGrid/>
+          <w:lang w:val="pt-BR" w:eastAsia="pt-BR"/>
+        </w:rPr>
+        <w:drawing>
+          <wp:inline distT="0" distB="0" distL="0" distR="0" wp14:anchorId="0EBD0441" wp14:editId="0458F859">
+            <wp:extent cx="5939155" cy="3921760"/>
+            <wp:effectExtent l="0" t="0" r="4445" b="2540"/>
+            <wp:docPr id="1" name="Imagem 1" descr="C:\Users\Neo\Desktop\figura01.jpg"/>
+            <wp:cNvGraphicFramePr>
+              <a:graphicFrameLocks xmlns:a="http://schemas.openxmlformats.org/drawingml/2006/main" noChangeAspect="1"/>
+            </wp:cNvGraphicFramePr>
+            <a:graphic xmlns:a="http://schemas.openxmlformats.org/drawingml/2006/main">
+              <a:graphicData uri="http://schemas.openxmlformats.org/drawingml/2006/picture">
+                <pic:pic xmlns:pic="http://schemas.openxmlformats.org/drawingml/2006/picture">
+                  <pic:nvPicPr>
+                    <pic:cNvPr id="0" name="Picture 1" descr="C:\Users\Neo\Desktop\figura01.jpg"/>
+                    <pic:cNvPicPr>
+                      <a:picLocks noChangeAspect="1" noChangeArrowheads="1"/>
+                    </pic:cNvPicPr>
+                  </pic:nvPicPr>
+                  <pic:blipFill>
+                    <a:blip r:embed="rId10">
+                      <a:extLst>
+                        <a:ext uri="{28A0092B-C50C-407E-A947-70E740481C1C}">
+                          <a14:useLocalDpi xmlns:a14="http://schemas.microsoft.com/office/drawing/2010/main" val="0"/>
+                        </a:ext>
+                      </a:extLst>
+                    </a:blip>
+                    <a:srcRect/>
+                    <a:stretch>
+                      <a:fillRect/>
+                    </a:stretch>
+                  </pic:blipFill>
+                  <pic:spPr bwMode="auto">
+                    <a:xfrm>
+                      <a:off x="0" y="0"/>
+                      <a:ext cx="5939155" cy="3921760"/>
+                    </a:xfrm>
+                    <a:prstGeom prst="rect">
+                      <a:avLst/>
+                    </a:prstGeom>
+                    <a:noFill/>
+                    <a:ln>
+                      <a:noFill/>
+                    </a:ln>
+                  </pic:spPr>
+                </pic:pic>
+              </a:graphicData>
+            </a:graphic>
+          </wp:inline>
+        </w:drawing>
+      </w:r>
+    </w:p>
+    <w:p>
+      <w:pPr>
+        <w:pStyle w:val="Legenda"/>
+        <w:jc w:val="center"/>
+      </w:pPr>
+    </w:p>
+    <w:p>
+      <w:pPr>
+        <w:pStyle w:val="Legenda"/>
+        <w:jc w:val="center"/>
+      </w:pPr>
+      <w:proofErr w:type="spellStart"/>
+      <w:r>
+        <w:t>Figura</w:t>
+      </w:r>
+      <w:proofErr w:type="spellEnd"/>
+      <w:r>
+        <w:t xml:space="preserve"> </w:t>
+      </w:r>
+      <w:r>
+        <w:t>0</w:t>
+      </w:r>
+      <w:r>
+        <w:fldChar w:fldCharType="begin"/>
+      </w:r>
+      <w:r>
+        <w:instrText xml:space="preserve"> SEQ Figura \* ARABIC </w:instrText>
+      </w:r>
+      <w:r>
+        <w:fldChar w:fldCharType="separate"/>
+      </w:r>
+      <w:r>
+        <w:rPr>
+          <w:noProof/>
+        </w:rPr>
+        <w:t>1</w:t>
+      </w:r>
+      <w:r>
+        <w:fldChar w:fldCharType="end"/>
+      </w:r>
+    </w:p>
+    <w:p>
+      <w:pPr>
+        <w:keepNext/>
+      </w:pPr>
+      <w:r>
+        <w:rPr>
+          <w:noProof/>
+          <w:snapToGrid/>
+          <w:lang w:val="pt-BR" w:eastAsia="pt-BR"/>
+        </w:rPr>
+        <w:lastRenderedPageBreak/>
+        <w:drawing>
+          <wp:inline distT="0" distB="0" distL="0" distR="0" wp14:anchorId="3C75FABC" wp14:editId="1520C94E">
+            <wp:extent cx="5939155" cy="6457315"/>
+            <wp:effectExtent l="0" t="0" r="4445" b="635"/>
+            <wp:docPr id="2" name="Imagem 2" descr="C:\Users\Neo\Desktop\figura02.jpg"/>
+            <wp:cNvGraphicFramePr>
+              <a:graphicFrameLocks xmlns:a="http://schemas.openxmlformats.org/drawingml/2006/main" noChangeAspect="1"/>
+            </wp:cNvGraphicFramePr>
+            <a:graphic xmlns:a="http://schemas.openxmlformats.org/drawingml/2006/main">
+              <a:graphicData uri="http://schemas.openxmlformats.org/drawingml/2006/picture">
+                <pic:pic xmlns:pic="http://schemas.openxmlformats.org/drawingml/2006/picture">
+                  <pic:nvPicPr>
+                    <pic:cNvPr id="0" name="Picture 2" descr="C:\Users\Neo\Desktop\figura02.jpg"/>
+                    <pic:cNvPicPr>
+                      <a:picLocks noChangeAspect="1" noChangeArrowheads="1"/>
+                    </pic:cNvPicPr>
+                  </pic:nvPicPr>
+                  <pic:blipFill>
+                    <a:blip r:embed="rId11">
+                      <a:extLst>
+                        <a:ext uri="{28A0092B-C50C-407E-A947-70E740481C1C}">
+                          <a14:useLocalDpi xmlns:a14="http://schemas.microsoft.com/office/drawing/2010/main" val="0"/>
+                        </a:ext>
+                      </a:extLst>
+                    </a:blip>
+                    <a:srcRect/>
+                    <a:stretch>
+                      <a:fillRect/>
+                    </a:stretch>
+                  </pic:blipFill>
+                  <pic:spPr bwMode="auto">
+                    <a:xfrm>
+                      <a:off x="0" y="0"/>
+                      <a:ext cx="5939155" cy="6457315"/>
+                    </a:xfrm>
+                    <a:prstGeom prst="rect">
+                      <a:avLst/>
+                    </a:prstGeom>
+                    <a:noFill/>
+                    <a:ln>
+                      <a:noFill/>
+                    </a:ln>
+                  </pic:spPr>
+                </pic:pic>
+              </a:graphicData>
+            </a:graphic>
+          </wp:inline>
+        </w:drawing>
+      </w:r>
+    </w:p>
+    <w:p>
+      <w:pPr>
+        <w:pStyle w:val="Legenda"/>
+        <w:jc w:val="center"/>
+      </w:pPr>
+    </w:p>
+    <w:p>
+      <w:pPr>
+        <w:pStyle w:val="Legenda"/>
+        <w:jc w:val="center"/>
+        <w:rPr>
+          <w:lang w:val="pt-BR"/>
+        </w:rPr>
+      </w:pPr>
+      <w:r>
+        <w:t xml:space="preserve">Figura </w:t>
+      </w:r>
+      <w:r>
+        <w:t>0</w:t>
+      </w:r>
+      <w:r>
+        <w:fldChar w:fldCharType="begin"/>
+      </w:r>
+      <w:r>
+        <w:instrText xml:space="preserve"> SEQ Figura \* ARABIC </w:instrText>
+      </w:r>
+      <w:r>
+        <w:fldChar w:fldCharType="separate"/>
+      </w:r>
+      <w:r>
+        <w:rPr>
+          <w:noProof/>
+        </w:rPr>
+        <w:t>2</w:t>
+      </w:r>
+      <w:r>
+        <w:fldChar w:fldCharType="end"/>
+      </w:r>
+    </w:p>
     <w:sectPr>
-      <w:headerReference w:type="default" r:id="rId10"/>
-      <w:footerReference w:type="default" r:id="rId11"/>
+      <w:headerReference w:type="default" r:id="rId12"/>
+      <w:footerReference w:type="default" r:id="rId13"/>
       <w:pgSz w:w="12240" w:h="15840" w:code="1"/>
       <w:pgMar w:top="1417" w:right="1440" w:bottom="1417" w:left="1440" w:header="720" w:footer="720" w:gutter="0"/>
       <w:cols w:space="720"/>
@@ -2280,7 +3125,7 @@
               <w:rStyle w:val="Nmerodepgina"/>
               <w:noProof/>
             </w:rPr>
-            <w:t>6</w:t>
+            <w:t>7</w:t>
           </w:r>
           <w:r>
             <w:rPr>
@@ -5393,6 +6238,25 @@
       <w:lang w:val="en-US" w:eastAsia="en-US"/>
     </w:rPr>
   </w:style>
+  <w:style w:type="paragraph" w:styleId="Legenda">
+    <w:name w:val="caption"/>
+    <w:basedOn w:val="Normal"/>
+    <w:next w:val="Normal"/>
+    <w:uiPriority w:val="35"/>
+    <w:unhideWhenUsed/>
+    <w:qFormat/>
+    <w:rsid w:val="001E743E"/>
+    <w:pPr>
+      <w:spacing w:after="200" w:line="240" w:lineRule="auto"/>
+    </w:pPr>
+    <w:rPr>
+      <w:b/>
+      <w:bCs/>
+      <w:color w:val="4F81BD" w:themeColor="accent1"/>
+      <w:sz w:val="18"/>
+      <w:szCs w:val="18"/>
+    </w:rPr>
+  </w:style>
 </w:styles>
 </file>
 
@@ -6284,6 +7148,25 @@
     <w:rPr>
       <w:snapToGrid w:val="0"/>
       <w:lang w:val="en-US" w:eastAsia="en-US"/>
+    </w:rPr>
+  </w:style>
+  <w:style w:type="paragraph" w:styleId="Legenda">
+    <w:name w:val="caption"/>
+    <w:basedOn w:val="Normal"/>
+    <w:next w:val="Normal"/>
+    <w:uiPriority w:val="35"/>
+    <w:unhideWhenUsed/>
+    <w:qFormat/>
+    <w:rsid w:val="001E743E"/>
+    <w:pPr>
+      <w:spacing w:after="200" w:line="240" w:lineRule="auto"/>
+    </w:pPr>
+    <w:rPr>
+      <w:b/>
+      <w:bCs/>
+      <w:color w:val="4F81BD" w:themeColor="accent1"/>
+      <w:sz w:val="18"/>
+      <w:szCs w:val="18"/>
     </w:rPr>
   </w:style>
 </w:styles>
@@ -6579,7 +7462,7 @@
 </file>
 
 <file path=customXml/itemProps1.xml><?xml version="1.0" encoding="utf-8"?>
-<ds:datastoreItem xmlns:ds="http://schemas.openxmlformats.org/officeDocument/2006/customXml" ds:itemID="{146C097E-D2A5-49F0-BF07-880019F360EA}">
+<ds:datastoreItem xmlns:ds="http://schemas.openxmlformats.org/officeDocument/2006/customXml" ds:itemID="{ECD0CBE0-3F23-4B88-B72A-B447EFAC774C}">
   <ds:schemaRefs>
     <ds:schemaRef ds:uri="http://schemas.openxmlformats.org/officeDocument/2006/bibliography"/>
   </ds:schemaRefs>

</xml_diff>